<commit_message>
Handleiding begint beter te worden
</commit_message>
<xml_diff>
--- a/a_Administratie/Handleiding.docx
+++ b/a_Administratie/Handleiding.docx
@@ -169,12 +169,243 @@
         </w:rPr>
         <w:t>Aangezien de hoofdbeheerder maar 1 persoon is , kun je je niet inloggen als hoofdbeheerder tenzij je die bent.</w:t>
       </w:r>
+    </w:p>
+    <w:p>
+      <w:pPr>
+        <w:pStyle w:val="Tekstzonderopmaak"/>
+        <w:tabs>
+          <w:tab w:val="left" w:pos="1992"/>
+        </w:tabs>
+        <w:rPr>
+          <w:rFonts w:asciiTheme="minorHAnsi" w:hAnsiTheme="minorHAnsi" w:cstheme="minorHAnsi"/>
+          <w:sz w:val="24"/>
+          <w:szCs w:val="24"/>
+        </w:rPr>
+      </w:pPr>
+      <w:r>
+        <w:rPr>
+          <w:rFonts w:asciiTheme="minorHAnsi" w:hAnsiTheme="minorHAnsi" w:cstheme="minorHAnsi"/>
+          <w:sz w:val="24"/>
+          <w:szCs w:val="24"/>
+        </w:rPr>
+        <w:tab/>
+      </w:r>
+    </w:p>
+    <w:p>
+      <w:pPr>
+        <w:pStyle w:val="Tekstzonderopmaak"/>
+        <w:tabs>
+          <w:tab w:val="left" w:pos="1992"/>
+        </w:tabs>
+        <w:rPr>
+          <w:rFonts w:asciiTheme="minorHAnsi" w:hAnsiTheme="minorHAnsi" w:cstheme="minorHAnsi"/>
+          <w:sz w:val="24"/>
+          <w:szCs w:val="24"/>
+        </w:rPr>
+      </w:pPr>
+      <w:r>
+        <w:rPr>
+          <w:rFonts w:asciiTheme="minorHAnsi" w:hAnsiTheme="minorHAnsi" w:cstheme="minorHAnsi"/>
+          <w:sz w:val="24"/>
+          <w:szCs w:val="24"/>
+        </w:rPr>
+        <w:t>Hoe maak je een account aan?</w:t>
+      </w:r>
+    </w:p>
+    <w:p>
+      <w:pPr>
+        <w:pStyle w:val="Tekstzonderopmaak"/>
+        <w:tabs>
+          <w:tab w:val="left" w:pos="1992"/>
+        </w:tabs>
+        <w:rPr>
+          <w:rFonts w:asciiTheme="minorHAnsi" w:hAnsiTheme="minorHAnsi" w:cstheme="minorHAnsi"/>
+          <w:sz w:val="24"/>
+          <w:szCs w:val="24"/>
+        </w:rPr>
+      </w:pPr>
+    </w:p>
+    <w:p>
+      <w:pPr>
+        <w:pStyle w:val="Tekstzonderopmaak"/>
+        <w:tabs>
+          <w:tab w:val="left" w:pos="1992"/>
+        </w:tabs>
+        <w:rPr>
+          <w:rFonts w:asciiTheme="minorHAnsi" w:hAnsiTheme="minorHAnsi" w:cstheme="minorHAnsi"/>
+          <w:sz w:val="24"/>
+          <w:szCs w:val="24"/>
+        </w:rPr>
+      </w:pPr>
+      <w:r>
+        <w:rPr>
+          <w:rFonts w:asciiTheme="minorHAnsi" w:hAnsiTheme="minorHAnsi" w:cstheme="minorHAnsi"/>
+          <w:sz w:val="24"/>
+          <w:szCs w:val="24"/>
+        </w:rPr>
+        <w:t>Wanneer je de site geopend hebt in je browser klik je op registreren.</w:t>
+      </w:r>
+    </w:p>
+    <w:p>
+      <w:pPr>
+        <w:pStyle w:val="Tekstzonderopmaak"/>
+        <w:tabs>
+          <w:tab w:val="left" w:pos="1992"/>
+        </w:tabs>
+        <w:rPr>
+          <w:rFonts w:asciiTheme="minorHAnsi" w:hAnsiTheme="minorHAnsi" w:cstheme="minorHAnsi"/>
+          <w:sz w:val="24"/>
+          <w:szCs w:val="24"/>
+        </w:rPr>
+      </w:pPr>
+    </w:p>
+    <w:p>
+      <w:pPr>
+        <w:pStyle w:val="Tekstzonderopmaak"/>
+        <w:tabs>
+          <w:tab w:val="left" w:pos="1992"/>
+        </w:tabs>
+        <w:rPr>
+          <w:rFonts w:asciiTheme="minorHAnsi" w:hAnsiTheme="minorHAnsi" w:cstheme="minorHAnsi"/>
+          <w:sz w:val="24"/>
+          <w:szCs w:val="24"/>
+        </w:rPr>
+      </w:pPr>
+      <w:r>
+        <w:rPr>
+          <w:rFonts w:asciiTheme="minorHAnsi" w:hAnsiTheme="minorHAnsi" w:cstheme="minorHAnsi"/>
+          <w:sz w:val="24"/>
+          <w:szCs w:val="24"/>
+        </w:rPr>
+        <w:t>Er komt een registratieformulier tevoorschijn.</w:t>
+      </w:r>
+    </w:p>
+    <w:p>
+      <w:pPr>
+        <w:pStyle w:val="Tekstzonderopmaak"/>
+        <w:tabs>
+          <w:tab w:val="left" w:pos="1992"/>
+        </w:tabs>
+        <w:rPr>
+          <w:rFonts w:asciiTheme="minorHAnsi" w:hAnsiTheme="minorHAnsi" w:cstheme="minorHAnsi"/>
+          <w:sz w:val="24"/>
+          <w:szCs w:val="24"/>
+        </w:rPr>
+      </w:pPr>
+    </w:p>
+    <w:p>
+      <w:pPr>
+        <w:pStyle w:val="Tekstzonderopmaak"/>
+        <w:tabs>
+          <w:tab w:val="left" w:pos="1992"/>
+        </w:tabs>
+        <w:rPr>
+          <w:rFonts w:asciiTheme="minorHAnsi" w:hAnsiTheme="minorHAnsi" w:cstheme="minorHAnsi"/>
+          <w:sz w:val="24"/>
+          <w:szCs w:val="24"/>
+        </w:rPr>
+      </w:pPr>
+      <w:r>
+        <w:rPr>
+          <w:rFonts w:asciiTheme="minorHAnsi" w:hAnsiTheme="minorHAnsi" w:cstheme="minorHAnsi"/>
+          <w:sz w:val="24"/>
+          <w:szCs w:val="24"/>
+        </w:rPr>
+        <w:t>Je moet je naam en voornaam invullen.</w:t>
+      </w:r>
+    </w:p>
+    <w:p>
+      <w:pPr>
+        <w:pStyle w:val="Tekstzonderopmaak"/>
+        <w:tabs>
+          <w:tab w:val="left" w:pos="1992"/>
+        </w:tabs>
+        <w:rPr>
+          <w:rFonts w:asciiTheme="minorHAnsi" w:hAnsiTheme="minorHAnsi" w:cstheme="minorHAnsi"/>
+          <w:sz w:val="24"/>
+          <w:szCs w:val="24"/>
+        </w:rPr>
+      </w:pPr>
+      <w:r>
+        <w:rPr>
+          <w:rFonts w:asciiTheme="minorHAnsi" w:hAnsiTheme="minorHAnsi" w:cstheme="minorHAnsi"/>
+          <w:sz w:val="24"/>
+          <w:szCs w:val="24"/>
+        </w:rPr>
+        <w:t>Je moet je e-mailadres invullen.</w:t>
+      </w:r>
+    </w:p>
+    <w:p>
+      <w:pPr>
+        <w:pStyle w:val="Tekstzonderopmaak"/>
+        <w:tabs>
+          <w:tab w:val="left" w:pos="1992"/>
+        </w:tabs>
+        <w:rPr>
+          <w:rFonts w:asciiTheme="minorHAnsi" w:hAnsiTheme="minorHAnsi" w:cstheme="minorHAnsi"/>
+          <w:sz w:val="24"/>
+          <w:szCs w:val="24"/>
+        </w:rPr>
+      </w:pPr>
+      <w:r>
+        <w:rPr>
+          <w:rFonts w:asciiTheme="minorHAnsi" w:hAnsiTheme="minorHAnsi" w:cstheme="minorHAnsi"/>
+          <w:sz w:val="24"/>
+          <w:szCs w:val="24"/>
+        </w:rPr>
+        <w:t>Ook moet je een wachtwoord invullen</w:t>
+      </w:r>
+      <w:r>
+        <w:rPr>
+          <w:rFonts w:asciiTheme="minorHAnsi" w:hAnsiTheme="minorHAnsi" w:cstheme="minorHAnsi"/>
+          <w:sz w:val="24"/>
+          <w:szCs w:val="24"/>
+        </w:rPr>
+        <w:t xml:space="preserve"> en deze vervolgens bevestigen.</w:t>
+      </w:r>
+    </w:p>
+    <w:p>
+      <w:pPr>
+        <w:pStyle w:val="Tekstzonderopmaak"/>
+        <w:tabs>
+          <w:tab w:val="left" w:pos="1992"/>
+        </w:tabs>
+        <w:rPr>
+          <w:rFonts w:asciiTheme="minorHAnsi" w:hAnsiTheme="minorHAnsi" w:cstheme="minorHAnsi"/>
+          <w:sz w:val="24"/>
+          <w:szCs w:val="24"/>
+        </w:rPr>
+      </w:pPr>
+      <w:r>
+        <w:rPr>
+          <w:rFonts w:asciiTheme="minorHAnsi" w:hAnsiTheme="minorHAnsi" w:cstheme="minorHAnsi"/>
+          <w:sz w:val="24"/>
+          <w:szCs w:val="24"/>
+        </w:rPr>
+        <w:t>Hierna is je account aangemaakt en ben je ingelogd in deze site.</w:t>
+      </w:r>
       <w:bookmarkStart w:id="0" w:name="_GoBack"/>
       <w:bookmarkEnd w:id="0"/>
     </w:p>
     <w:p>
       <w:pPr>
         <w:pStyle w:val="Tekstzonderopmaak"/>
+        <w:tabs>
+          <w:tab w:val="left" w:pos="1992"/>
+        </w:tabs>
+        <w:rPr>
+          <w:rFonts w:asciiTheme="minorHAnsi" w:hAnsiTheme="minorHAnsi" w:cstheme="minorHAnsi"/>
+          <w:sz w:val="24"/>
+          <w:szCs w:val="24"/>
+        </w:rPr>
+      </w:pPr>
+    </w:p>
+    <w:p>
+      <w:pPr>
+        <w:pStyle w:val="Tekstzonderopmaak"/>
+        <w:tabs>
+          <w:tab w:val="left" w:pos="1992"/>
+        </w:tabs>
         <w:rPr>
           <w:rFonts w:asciiTheme="minorHAnsi" w:hAnsiTheme="minorHAnsi" w:cstheme="minorHAnsi"/>
           <w:sz w:val="24"/>
@@ -281,6 +512,14 @@
           <w:szCs w:val="24"/>
         </w:rPr>
         <w:t>of verplaatsen</w:t>
+      </w:r>
+      <w:r>
+        <w:rPr>
+          <w:rFonts w:asciiTheme="minorHAnsi" w:hAnsiTheme="minorHAnsi" w:cstheme="minorHAnsi"/>
+          <w:sz w:val="24"/>
+          <w:szCs w:val="24"/>
+        </w:rPr>
+        <w:t>.</w:t>
       </w:r>
     </w:p>
     <w:p>

</xml_diff>

<commit_message>
Handleiding schrijven is aan het vorderen.
</commit_message>
<xml_diff>
--- a/a_Administratie/Handleiding.docx
+++ b/a_Administratie/Handleiding.docx
@@ -384,8 +384,6 @@
         </w:rPr>
         <w:t>Hierna is je account aangemaakt en ben je ingelogd in deze site.</w:t>
       </w:r>
-      <w:bookmarkStart w:id="0" w:name="_GoBack"/>
-      <w:bookmarkEnd w:id="0"/>
     </w:p>
     <w:p>
       <w:pPr>
@@ -399,6 +397,32 @@
           <w:szCs w:val="24"/>
         </w:rPr>
       </w:pPr>
+      <w:r>
+        <w:rPr>
+          <w:rFonts w:asciiTheme="minorHAnsi" w:hAnsiTheme="minorHAnsi" w:cstheme="minorHAnsi"/>
+          <w:sz w:val="24"/>
+          <w:szCs w:val="24"/>
+        </w:rPr>
+        <w:t>Als je opnieuw op deze site wil , moet je je inloggen</w:t>
+      </w:r>
+      <w:r>
+        <w:rPr>
+          <w:rFonts w:asciiTheme="minorHAnsi" w:hAnsiTheme="minorHAnsi" w:cstheme="minorHAnsi"/>
+          <w:sz w:val="24"/>
+          <w:szCs w:val="24"/>
+        </w:rPr>
+        <w:t xml:space="preserve"> , want je hebt immers </w:t>
+      </w:r>
+      <w:r>
+        <w:rPr>
+          <w:rFonts w:asciiTheme="minorHAnsi" w:hAnsiTheme="minorHAnsi" w:cstheme="minorHAnsi"/>
+          <w:sz w:val="24"/>
+          <w:szCs w:val="24"/>
+        </w:rPr>
+        <w:t>al een account.</w:t>
+      </w:r>
+      <w:bookmarkStart w:id="0" w:name="_GoBack"/>
+      <w:bookmarkEnd w:id="0"/>
     </w:p>
     <w:p>
       <w:pPr>
@@ -412,6 +436,14 @@
           <w:szCs w:val="24"/>
         </w:rPr>
       </w:pPr>
+      <w:r>
+        <w:rPr>
+          <w:rFonts w:asciiTheme="minorHAnsi" w:hAnsiTheme="minorHAnsi" w:cstheme="minorHAnsi"/>
+          <w:sz w:val="24"/>
+          <w:szCs w:val="24"/>
+        </w:rPr>
+        <w:t xml:space="preserve"> </w:t>
+      </w:r>
     </w:p>
     <w:p>
       <w:pPr>

</xml_diff>

<commit_message>
Handleiding schrijven begint te vorderen.
</commit_message>
<xml_diff>
--- a/a_Administratie/Handleiding.docx
+++ b/a_Administratie/Handleiding.docx
@@ -12,8 +12,6 @@
           <w:szCs w:val="32"/>
         </w:rPr>
       </w:pPr>
-      <w:bookmarkStart w:id="0" w:name="_GoBack"/>
-      <w:bookmarkEnd w:id="0"/>
       <w:r>
         <w:rPr>
           <w:rFonts w:asciiTheme="minorHAnsi" w:hAnsiTheme="minorHAnsi" w:cstheme="minorHAnsi"/>
@@ -464,6 +462,55 @@
         </w:rPr>
         <w:t>Reservatie</w:t>
       </w:r>
+    </w:p>
+    <w:p>
+      <w:pPr>
+        <w:pStyle w:val="Tekstzonderopmaak"/>
+        <w:rPr>
+          <w:rFonts w:asciiTheme="minorHAnsi" w:hAnsiTheme="minorHAnsi" w:cstheme="minorHAnsi"/>
+          <w:sz w:val="24"/>
+          <w:szCs w:val="24"/>
+          <w:u w:val="single"/>
+        </w:rPr>
+      </w:pPr>
+    </w:p>
+    <w:p>
+      <w:pPr>
+        <w:pStyle w:val="Tekstzonderopmaak"/>
+        <w:rPr>
+          <w:rFonts w:asciiTheme="minorHAnsi" w:hAnsiTheme="minorHAnsi" w:cstheme="minorHAnsi"/>
+          <w:sz w:val="24"/>
+          <w:szCs w:val="24"/>
+        </w:rPr>
+      </w:pPr>
+      <w:r>
+        <w:rPr>
+          <w:rFonts w:asciiTheme="minorHAnsi" w:hAnsiTheme="minorHAnsi" w:cstheme="minorHAnsi"/>
+          <w:sz w:val="24"/>
+          <w:szCs w:val="24"/>
+        </w:rPr>
+        <w:t>Op deze pagina zie je een kalender waarin je dus bussen kunt reserveren.</w:t>
+      </w:r>
+    </w:p>
+    <w:p>
+      <w:pPr>
+        <w:pStyle w:val="Tekstzonderopmaak"/>
+        <w:rPr>
+          <w:rFonts w:asciiTheme="minorHAnsi" w:hAnsiTheme="minorHAnsi" w:cstheme="minorHAnsi"/>
+          <w:sz w:val="24"/>
+          <w:szCs w:val="24"/>
+        </w:rPr>
+      </w:pPr>
+      <w:r>
+        <w:rPr>
+          <w:rFonts w:asciiTheme="minorHAnsi" w:hAnsiTheme="minorHAnsi" w:cstheme="minorHAnsi"/>
+          <w:sz w:val="24"/>
+          <w:szCs w:val="24"/>
+        </w:rPr>
+        <w:t>Je kunt altijd aangeven dat de reservatie al dan niet doorgaat.</w:t>
+      </w:r>
+      <w:bookmarkStart w:id="0" w:name="_GoBack"/>
+      <w:bookmarkEnd w:id="0"/>
     </w:p>
     <w:p>
       <w:pPr>

</xml_diff>

<commit_message>
Handleiding schrijven gaat verder.
</commit_message>
<xml_diff>
--- a/a_Administratie/Handleiding.docx
+++ b/a_Administratie/Handleiding.docx
@@ -442,6 +442,14 @@
         </w:rPr>
         <w:t xml:space="preserve"> </w:t>
       </w:r>
+      <w:r>
+        <w:rPr>
+          <w:rFonts w:asciiTheme="minorHAnsi" w:hAnsiTheme="minorHAnsi" w:cstheme="minorHAnsi"/>
+          <w:sz w:val="24"/>
+          <w:szCs w:val="24"/>
+        </w:rPr>
+        <w:t>Er wordt een bevestigingsmail gestuurd om account te bevestigen</w:t>
+      </w:r>
     </w:p>
     <w:p>
       <w:pPr>
@@ -508,197 +516,133 @@
           <w:szCs w:val="24"/>
         </w:rPr>
         <w:t>Je kunt altijd aangeven dat de reservatie al dan niet doorgaat.</w:t>
+      </w:r>
+    </w:p>
+    <w:p>
+      <w:pPr>
+        <w:pStyle w:val="Tekstzonderopmaak"/>
+        <w:rPr>
+          <w:rFonts w:asciiTheme="minorHAnsi" w:hAnsiTheme="minorHAnsi" w:cstheme="minorHAnsi"/>
+          <w:sz w:val="24"/>
+          <w:szCs w:val="24"/>
+        </w:rPr>
+      </w:pPr>
+      <w:r>
+        <w:rPr>
+          <w:rFonts w:asciiTheme="minorHAnsi" w:hAnsiTheme="minorHAnsi" w:cstheme="minorHAnsi"/>
+          <w:sz w:val="24"/>
+          <w:szCs w:val="24"/>
+        </w:rPr>
+        <w:t>Reservaties van andere mensen zijn ook zichtbaar.</w:t>
+      </w:r>
+    </w:p>
+    <w:p>
+      <w:pPr>
+        <w:pStyle w:val="Tekstzonderopmaak"/>
+        <w:rPr>
+          <w:rFonts w:asciiTheme="minorHAnsi" w:hAnsiTheme="minorHAnsi" w:cstheme="minorHAnsi"/>
+          <w:sz w:val="24"/>
+          <w:szCs w:val="24"/>
+        </w:rPr>
+      </w:pPr>
+    </w:p>
+    <w:p>
+      <w:pPr>
+        <w:pStyle w:val="Tekstzonderopmaak"/>
+        <w:rPr>
+          <w:rFonts w:asciiTheme="minorHAnsi" w:hAnsiTheme="minorHAnsi" w:cstheme="minorHAnsi"/>
+          <w:sz w:val="24"/>
+          <w:szCs w:val="24"/>
+        </w:rPr>
+      </w:pPr>
+      <w:r>
+        <w:rPr>
+          <w:rFonts w:asciiTheme="minorHAnsi" w:hAnsiTheme="minorHAnsi" w:cstheme="minorHAnsi"/>
+          <w:sz w:val="24"/>
+          <w:szCs w:val="24"/>
+        </w:rPr>
+        <w:t>Beheerders hebben de mogelijkheid om aanvragen aan te maken , goed te keuren , te weigeren , te annuleren of te verplaatsen.</w:t>
+      </w:r>
+    </w:p>
+    <w:p>
+      <w:pPr>
+        <w:pStyle w:val="Tekstzonderopmaak"/>
+        <w:rPr>
+          <w:rFonts w:asciiTheme="minorHAnsi" w:hAnsiTheme="minorHAnsi" w:cstheme="minorHAnsi"/>
+          <w:sz w:val="24"/>
+          <w:szCs w:val="24"/>
+        </w:rPr>
+      </w:pPr>
+      <w:r>
+        <w:rPr>
+          <w:rFonts w:asciiTheme="minorHAnsi" w:hAnsiTheme="minorHAnsi" w:cstheme="minorHAnsi"/>
+          <w:sz w:val="24"/>
+          <w:szCs w:val="24"/>
+        </w:rPr>
+        <w:t>De hoofdbeheerder kan dit ook , maar heeft toch meer functies.</w:t>
+      </w:r>
+    </w:p>
+    <w:p>
+      <w:pPr>
+        <w:pStyle w:val="Tekstzonderopmaak"/>
+        <w:rPr>
+          <w:rFonts w:asciiTheme="minorHAnsi" w:hAnsiTheme="minorHAnsi" w:cstheme="minorHAnsi"/>
+          <w:sz w:val="24"/>
+          <w:szCs w:val="24"/>
+        </w:rPr>
+      </w:pPr>
+      <w:r>
+        <w:rPr>
+          <w:rFonts w:asciiTheme="minorHAnsi" w:hAnsiTheme="minorHAnsi" w:cstheme="minorHAnsi"/>
+          <w:sz w:val="24"/>
+          <w:szCs w:val="24"/>
+        </w:rPr>
+        <w:t>Hij/Zij kan bussen toevoegen of schrappen of rechten aan gebruikers geven.</w:t>
+      </w:r>
+    </w:p>
+    <w:p>
+      <w:pPr>
+        <w:pStyle w:val="Tekstzonderopmaak"/>
+        <w:rPr>
+          <w:rFonts w:asciiTheme="minorHAnsi" w:hAnsiTheme="minorHAnsi" w:cstheme="minorHAnsi"/>
+          <w:u w:val="single"/>
+        </w:rPr>
+      </w:pPr>
+    </w:p>
+    <w:p>
+      <w:pPr>
+        <w:pStyle w:val="Tekstzonderopmaak"/>
+        <w:rPr>
+          <w:rFonts w:asciiTheme="minorHAnsi" w:hAnsiTheme="minorHAnsi" w:cstheme="minorHAnsi"/>
+          <w:sz w:val="24"/>
+          <w:szCs w:val="24"/>
+        </w:rPr>
+      </w:pPr>
+      <w:r>
+        <w:rPr>
+          <w:rFonts w:asciiTheme="minorHAnsi" w:hAnsiTheme="minorHAnsi" w:cstheme="minorHAnsi"/>
+          <w:sz w:val="24"/>
+          <w:szCs w:val="24"/>
+        </w:rPr>
+        <w:t>Er wordt</w:t>
+      </w:r>
+      <w:r>
+        <w:rPr>
+          <w:rFonts w:asciiTheme="minorHAnsi" w:hAnsiTheme="minorHAnsi" w:cstheme="minorHAnsi"/>
+          <w:sz w:val="24"/>
+          <w:szCs w:val="24"/>
+        </w:rPr>
+        <w:t xml:space="preserve"> </w:t>
       </w:r>
       <w:bookmarkStart w:id="0" w:name="_GoBack"/>
       <w:bookmarkEnd w:id="0"/>
-    </w:p>
-    <w:p>
-      <w:pPr>
-        <w:pStyle w:val="Tekstzonderopmaak"/>
-        <w:rPr>
-          <w:rFonts w:asciiTheme="minorHAnsi" w:hAnsiTheme="minorHAnsi" w:cstheme="minorHAnsi"/>
-          <w:u w:val="single"/>
-        </w:rPr>
-      </w:pPr>
-    </w:p>
-    <w:p>
-      <w:pPr>
-        <w:pStyle w:val="Tekstzonderopmaak"/>
-        <w:rPr>
-          <w:rFonts w:asciiTheme="minorHAnsi" w:hAnsiTheme="minorHAnsi" w:cstheme="minorHAnsi"/>
-          <w:sz w:val="24"/>
-          <w:szCs w:val="24"/>
-        </w:rPr>
-      </w:pPr>
-      <w:r>
-        <w:rPr>
-          <w:rFonts w:asciiTheme="minorHAnsi" w:hAnsiTheme="minorHAnsi" w:cstheme="minorHAnsi"/>
-          <w:sz w:val="24"/>
-          <w:szCs w:val="24"/>
-        </w:rPr>
-        <w:t>Wanneer je ingelogd bent kun je bussen reserveren.</w:t>
-      </w:r>
-    </w:p>
-    <w:p>
-      <w:pPr>
-        <w:pStyle w:val="Tekstzonderopmaak"/>
-        <w:rPr>
-          <w:rFonts w:asciiTheme="minorHAnsi" w:hAnsiTheme="minorHAnsi" w:cstheme="minorHAnsi"/>
-          <w:sz w:val="24"/>
-          <w:szCs w:val="24"/>
-        </w:rPr>
-      </w:pPr>
-      <w:r>
-        <w:rPr>
-          <w:rFonts w:asciiTheme="minorHAnsi" w:hAnsiTheme="minorHAnsi" w:cstheme="minorHAnsi"/>
-          <w:sz w:val="24"/>
-          <w:szCs w:val="24"/>
-        </w:rPr>
-        <w:t>Als gebruiker kun je aangeven of het al dan niet doorgaat.</w:t>
-      </w:r>
-    </w:p>
-    <w:p>
-      <w:pPr>
-        <w:pStyle w:val="Tekstzonderopmaak"/>
-        <w:rPr>
-          <w:rFonts w:asciiTheme="minorHAnsi" w:hAnsiTheme="minorHAnsi" w:cstheme="minorHAnsi"/>
-          <w:sz w:val="24"/>
-          <w:szCs w:val="24"/>
-        </w:rPr>
-      </w:pPr>
-      <w:r>
-        <w:rPr>
-          <w:rFonts w:asciiTheme="minorHAnsi" w:hAnsiTheme="minorHAnsi" w:cstheme="minorHAnsi"/>
-          <w:sz w:val="24"/>
-          <w:szCs w:val="24"/>
-        </w:rPr>
-        <w:t>Beheerders kunnen aanvragen aanmaken , goedkeuren  ,weigeren , annuleren</w:t>
-      </w:r>
-    </w:p>
-    <w:p>
-      <w:pPr>
-        <w:pStyle w:val="Tekstzonderopmaak"/>
-        <w:rPr>
-          <w:rFonts w:asciiTheme="minorHAnsi" w:hAnsiTheme="minorHAnsi" w:cstheme="minorHAnsi"/>
-          <w:sz w:val="24"/>
-          <w:szCs w:val="24"/>
-        </w:rPr>
-      </w:pPr>
-      <w:r>
-        <w:rPr>
-          <w:rFonts w:asciiTheme="minorHAnsi" w:hAnsiTheme="minorHAnsi" w:cstheme="minorHAnsi"/>
-          <w:sz w:val="24"/>
-          <w:szCs w:val="24"/>
-        </w:rPr>
-        <w:t>of verplaatsen</w:t>
-      </w:r>
-      <w:r>
-        <w:rPr>
-          <w:rFonts w:asciiTheme="minorHAnsi" w:hAnsiTheme="minorHAnsi" w:cstheme="minorHAnsi"/>
-          <w:sz w:val="24"/>
-          <w:szCs w:val="24"/>
-        </w:rPr>
-        <w:t>.</w:t>
-      </w:r>
-    </w:p>
-    <w:p>
-      <w:pPr>
-        <w:pStyle w:val="Tekstzonderopmaak"/>
-        <w:rPr>
-          <w:rFonts w:asciiTheme="minorHAnsi" w:hAnsiTheme="minorHAnsi" w:cstheme="minorHAnsi"/>
-          <w:sz w:val="24"/>
-          <w:szCs w:val="24"/>
-        </w:rPr>
-      </w:pPr>
-      <w:r>
-        <w:rPr>
-          <w:rFonts w:asciiTheme="minorHAnsi" w:hAnsiTheme="minorHAnsi" w:cstheme="minorHAnsi"/>
-          <w:sz w:val="24"/>
-          <w:szCs w:val="24"/>
-        </w:rPr>
-        <w:t>Hoofdbeheerders kunnen bussen toevoegen of schrappen of rechten aan de gebruikers geven.</w:t>
-      </w:r>
-    </w:p>
-    <w:p>
-      <w:pPr>
-        <w:pStyle w:val="Tekstzonderopmaak"/>
-        <w:rPr>
-          <w:rFonts w:asciiTheme="minorHAnsi" w:hAnsiTheme="minorHAnsi" w:cstheme="minorHAnsi"/>
-          <w:sz w:val="24"/>
-          <w:szCs w:val="24"/>
-        </w:rPr>
-      </w:pPr>
-      <w:r>
-        <w:rPr>
-          <w:rFonts w:asciiTheme="minorHAnsi" w:hAnsiTheme="minorHAnsi" w:cstheme="minorHAnsi"/>
-          <w:sz w:val="24"/>
-          <w:szCs w:val="24"/>
-        </w:rPr>
-        <w:t>Kan ook wat de beheerder kan.</w:t>
-      </w:r>
-    </w:p>
-    <w:p>
-      <w:pPr>
-        <w:pStyle w:val="Tekstzonderopmaak"/>
-        <w:rPr>
-          <w:rFonts w:asciiTheme="minorHAnsi" w:hAnsiTheme="minorHAnsi" w:cstheme="minorHAnsi"/>
-          <w:sz w:val="24"/>
-          <w:szCs w:val="24"/>
-        </w:rPr>
-      </w:pPr>
-      <w:r>
-        <w:rPr>
-          <w:rFonts w:asciiTheme="minorHAnsi" w:hAnsiTheme="minorHAnsi" w:cstheme="minorHAnsi"/>
-          <w:sz w:val="24"/>
-          <w:szCs w:val="24"/>
-        </w:rPr>
-        <w:t>Je ziet een kalender met de reservaties , ook reservaties van andere mensen.</w:t>
-      </w:r>
-    </w:p>
-    <w:p>
-      <w:pPr>
-        <w:pStyle w:val="Tekstzonderopmaak"/>
-        <w:rPr>
-          <w:rFonts w:asciiTheme="minorHAnsi" w:hAnsiTheme="minorHAnsi" w:cstheme="minorHAnsi"/>
-          <w:sz w:val="24"/>
-          <w:szCs w:val="24"/>
-        </w:rPr>
-      </w:pPr>
-    </w:p>
-    <w:p>
-      <w:pPr>
-        <w:pStyle w:val="Tekstzonderopmaak"/>
-        <w:rPr>
-          <w:rFonts w:asciiTheme="minorHAnsi" w:hAnsiTheme="minorHAnsi" w:cstheme="minorHAnsi"/>
-          <w:sz w:val="24"/>
-          <w:szCs w:val="24"/>
-        </w:rPr>
-      </w:pPr>
-      <w:r>
-        <w:rPr>
-          <w:rFonts w:asciiTheme="minorHAnsi" w:hAnsiTheme="minorHAnsi" w:cstheme="minorHAnsi"/>
-          <w:sz w:val="24"/>
-          <w:szCs w:val="24"/>
-        </w:rPr>
-        <w:t>Er wordt een bevestigingsmail gestuurd om account te bevestigen.</w:t>
-      </w:r>
-    </w:p>
-    <w:p>
-      <w:pPr>
-        <w:pStyle w:val="Tekstzonderopmaak"/>
-        <w:rPr>
-          <w:rFonts w:asciiTheme="minorHAnsi" w:hAnsiTheme="minorHAnsi" w:cstheme="minorHAnsi"/>
-          <w:sz w:val="24"/>
-          <w:szCs w:val="24"/>
-        </w:rPr>
-      </w:pPr>
-      <w:r>
-        <w:rPr>
-          <w:rFonts w:asciiTheme="minorHAnsi" w:hAnsiTheme="minorHAnsi" w:cstheme="minorHAnsi"/>
-          <w:sz w:val="24"/>
-          <w:szCs w:val="24"/>
-        </w:rPr>
-        <w:t>Er wordt ook een mail gestuurd dat de reservering is goedgekeurd , geannuleerd , geweigerd of verplaatst is.</w:t>
+      <w:r>
+        <w:rPr>
+          <w:rFonts w:asciiTheme="minorHAnsi" w:hAnsiTheme="minorHAnsi" w:cstheme="minorHAnsi"/>
+          <w:sz w:val="24"/>
+          <w:szCs w:val="24"/>
+        </w:rPr>
+        <w:t>een mail gestuurd dat de reservering is goedgekeurd , geannuleerd , geweigerd of verplaatst is.</w:t>
       </w:r>
     </w:p>
     <w:p/>

</xml_diff>

<commit_message>
Handleiding nog steeds uitschrijven.
</commit_message>
<xml_diff>
--- a/a_Administratie/Handleiding.docx
+++ b/a_Administratie/Handleiding.docx
@@ -434,244 +434,236 @@
           <w:szCs w:val="24"/>
         </w:rPr>
       </w:pPr>
-      <w:r>
-        <w:rPr>
-          <w:rFonts w:asciiTheme="minorHAnsi" w:hAnsiTheme="minorHAnsi" w:cstheme="minorHAnsi"/>
-          <w:sz w:val="24"/>
-          <w:szCs w:val="24"/>
-        </w:rPr>
-        <w:t xml:space="preserve"> </w:t>
-      </w:r>
-      <w:r>
-        <w:rPr>
-          <w:rFonts w:asciiTheme="minorHAnsi" w:hAnsiTheme="minorHAnsi" w:cstheme="minorHAnsi"/>
-          <w:sz w:val="24"/>
-          <w:szCs w:val="24"/>
-        </w:rPr>
-        <w:t>Er wordt een bevestigingsmail gestuurd om account te bevestigen</w:t>
-      </w:r>
-    </w:p>
-    <w:p>
-      <w:pPr>
-        <w:pStyle w:val="Tekstzonderopmaak"/>
-        <w:rPr>
-          <w:rFonts w:asciiTheme="minorHAnsi" w:hAnsiTheme="minorHAnsi" w:cstheme="minorHAnsi"/>
-          <w:sz w:val="24"/>
-          <w:szCs w:val="24"/>
-          <w:u w:val="single"/>
-        </w:rPr>
-      </w:pPr>
-      <w:r>
-        <w:rPr>
-          <w:rFonts w:asciiTheme="minorHAnsi" w:hAnsiTheme="minorHAnsi" w:cstheme="minorHAnsi"/>
-          <w:sz w:val="24"/>
-          <w:szCs w:val="24"/>
-          <w:u w:val="single"/>
-        </w:rPr>
-        <w:t>Reservatie</w:t>
-      </w:r>
-    </w:p>
-    <w:p>
-      <w:pPr>
-        <w:pStyle w:val="Tekstzonderopmaak"/>
-        <w:rPr>
-          <w:rFonts w:asciiTheme="minorHAnsi" w:hAnsiTheme="minorHAnsi" w:cstheme="minorHAnsi"/>
-          <w:sz w:val="24"/>
-          <w:szCs w:val="24"/>
-          <w:u w:val="single"/>
-        </w:rPr>
-      </w:pPr>
-    </w:p>
-    <w:p>
-      <w:pPr>
-        <w:pStyle w:val="Tekstzonderopmaak"/>
-        <w:rPr>
-          <w:rFonts w:asciiTheme="minorHAnsi" w:hAnsiTheme="minorHAnsi" w:cstheme="minorHAnsi"/>
-          <w:sz w:val="24"/>
-          <w:szCs w:val="24"/>
-        </w:rPr>
-      </w:pPr>
-      <w:r>
-        <w:rPr>
-          <w:rFonts w:asciiTheme="minorHAnsi" w:hAnsiTheme="minorHAnsi" w:cstheme="minorHAnsi"/>
-          <w:sz w:val="24"/>
-          <w:szCs w:val="24"/>
-        </w:rPr>
-        <w:t>Op deze pagina zie je een kalender waarin je dus bussen kunt reserveren.</w:t>
-      </w:r>
-    </w:p>
-    <w:p>
-      <w:pPr>
-        <w:pStyle w:val="Tekstzonderopmaak"/>
-        <w:rPr>
-          <w:rFonts w:asciiTheme="minorHAnsi" w:hAnsiTheme="minorHAnsi" w:cstheme="minorHAnsi"/>
-          <w:sz w:val="24"/>
-          <w:szCs w:val="24"/>
-        </w:rPr>
-      </w:pPr>
-      <w:r>
-        <w:rPr>
-          <w:rFonts w:asciiTheme="minorHAnsi" w:hAnsiTheme="minorHAnsi" w:cstheme="minorHAnsi"/>
-          <w:sz w:val="24"/>
-          <w:szCs w:val="24"/>
-        </w:rPr>
-        <w:t>Je kunt altijd aangeven dat de reservatie al dan niet doorgaat.</w:t>
-      </w:r>
-    </w:p>
-    <w:p>
-      <w:pPr>
-        <w:pStyle w:val="Tekstzonderopmaak"/>
-        <w:rPr>
-          <w:rFonts w:asciiTheme="minorHAnsi" w:hAnsiTheme="minorHAnsi" w:cstheme="minorHAnsi"/>
-          <w:sz w:val="24"/>
-          <w:szCs w:val="24"/>
-        </w:rPr>
-      </w:pPr>
-      <w:r>
-        <w:rPr>
-          <w:rFonts w:asciiTheme="minorHAnsi" w:hAnsiTheme="minorHAnsi" w:cstheme="minorHAnsi"/>
-          <w:sz w:val="24"/>
-          <w:szCs w:val="24"/>
-        </w:rPr>
-        <w:t>Reservaties van andere mensen zijn ook zichtbaar.</w:t>
-      </w:r>
-    </w:p>
-    <w:p>
-      <w:pPr>
-        <w:pStyle w:val="Tekstzonderopmaak"/>
-        <w:rPr>
-          <w:rFonts w:asciiTheme="minorHAnsi" w:hAnsiTheme="minorHAnsi" w:cstheme="minorHAnsi"/>
-          <w:sz w:val="24"/>
-          <w:szCs w:val="24"/>
-        </w:rPr>
-      </w:pPr>
-    </w:p>
-    <w:p>
-      <w:pPr>
-        <w:pStyle w:val="Tekstzonderopmaak"/>
-        <w:rPr>
-          <w:rFonts w:asciiTheme="minorHAnsi" w:hAnsiTheme="minorHAnsi" w:cstheme="minorHAnsi"/>
-          <w:sz w:val="24"/>
-          <w:szCs w:val="24"/>
-        </w:rPr>
-      </w:pPr>
-      <w:r>
-        <w:rPr>
-          <w:rFonts w:asciiTheme="minorHAnsi" w:hAnsiTheme="minorHAnsi" w:cstheme="minorHAnsi"/>
-          <w:sz w:val="24"/>
-          <w:szCs w:val="24"/>
-        </w:rPr>
-        <w:t>Beheerders hebben de mogelijkheid om aanvragen aan te maken , goed te keuren , te weigeren , te annuleren of te verplaatsen.</w:t>
-      </w:r>
-    </w:p>
-    <w:p>
-      <w:pPr>
-        <w:pStyle w:val="Tekstzonderopmaak"/>
-        <w:rPr>
-          <w:rFonts w:asciiTheme="minorHAnsi" w:hAnsiTheme="minorHAnsi" w:cstheme="minorHAnsi"/>
-          <w:sz w:val="24"/>
-          <w:szCs w:val="24"/>
-        </w:rPr>
-      </w:pPr>
-      <w:r>
-        <w:rPr>
-          <w:rFonts w:asciiTheme="minorHAnsi" w:hAnsiTheme="minorHAnsi" w:cstheme="minorHAnsi"/>
-          <w:sz w:val="24"/>
-          <w:szCs w:val="24"/>
-        </w:rPr>
-        <w:t>De hoofdbeheerder kan dit ook , maar heeft toch meer functies.</w:t>
-      </w:r>
-    </w:p>
-    <w:p>
-      <w:pPr>
-        <w:pStyle w:val="Tekstzonderopmaak"/>
-        <w:rPr>
-          <w:rFonts w:asciiTheme="minorHAnsi" w:hAnsiTheme="minorHAnsi" w:cstheme="minorHAnsi"/>
-          <w:sz w:val="24"/>
-          <w:szCs w:val="24"/>
-        </w:rPr>
-      </w:pPr>
-      <w:r>
-        <w:rPr>
-          <w:rFonts w:asciiTheme="minorHAnsi" w:hAnsiTheme="minorHAnsi" w:cstheme="minorHAnsi"/>
-          <w:sz w:val="24"/>
-          <w:szCs w:val="24"/>
-        </w:rPr>
-        <w:t>Hij/Zij kan bussen toevoegen of schrappen of rechten aan gebruikers geven.</w:t>
-      </w:r>
-    </w:p>
-    <w:p>
-      <w:pPr>
-        <w:pStyle w:val="Tekstzonderopmaak"/>
-        <w:rPr>
-          <w:rFonts w:asciiTheme="minorHAnsi" w:hAnsiTheme="minorHAnsi" w:cstheme="minorHAnsi"/>
-          <w:sz w:val="24"/>
-          <w:szCs w:val="24"/>
-        </w:rPr>
-      </w:pPr>
-    </w:p>
-    <w:p>
-      <w:pPr>
-        <w:pStyle w:val="Tekstzonderopmaak"/>
-        <w:rPr>
-          <w:rFonts w:asciiTheme="minorHAnsi" w:hAnsiTheme="minorHAnsi" w:cstheme="minorHAnsi"/>
-          <w:sz w:val="24"/>
-          <w:szCs w:val="24"/>
-        </w:rPr>
-      </w:pPr>
-    </w:p>
-    <w:p>
-      <w:pPr>
-        <w:pStyle w:val="Tekstzonderopmaak"/>
-        <w:rPr>
-          <w:rFonts w:asciiTheme="minorHAnsi" w:hAnsiTheme="minorHAnsi" w:cstheme="minorHAnsi"/>
-          <w:u w:val="single"/>
-        </w:rPr>
-      </w:pPr>
-    </w:p>
-    <w:p>
-      <w:pPr>
-        <w:pStyle w:val="Tekstzonderopmaak"/>
-        <w:rPr>
-          <w:rFonts w:asciiTheme="minorHAnsi" w:hAnsiTheme="minorHAnsi" w:cstheme="minorHAnsi"/>
-          <w:sz w:val="24"/>
-          <w:szCs w:val="24"/>
-        </w:rPr>
-      </w:pPr>
-      <w:r>
-        <w:rPr>
-          <w:rFonts w:asciiTheme="minorHAnsi" w:hAnsiTheme="minorHAnsi" w:cstheme="minorHAnsi"/>
-          <w:sz w:val="24"/>
-          <w:szCs w:val="24"/>
-        </w:rPr>
-        <w:t>Er wordt</w:t>
-      </w:r>
-      <w:r>
-        <w:rPr>
-          <w:rFonts w:asciiTheme="minorHAnsi" w:hAnsiTheme="minorHAnsi" w:cstheme="minorHAnsi"/>
-          <w:sz w:val="24"/>
-          <w:szCs w:val="24"/>
-        </w:rPr>
-        <w:t xml:space="preserve"> </w:t>
-      </w:r>
-      <w:r>
-        <w:rPr>
-          <w:rFonts w:asciiTheme="minorHAnsi" w:hAnsiTheme="minorHAnsi" w:cstheme="minorHAnsi"/>
-          <w:sz w:val="24"/>
-          <w:szCs w:val="24"/>
-        </w:rPr>
-        <w:t xml:space="preserve">een mail gestuurd </w:t>
-      </w:r>
-      <w:r>
-        <w:rPr>
-          <w:rFonts w:asciiTheme="minorHAnsi" w:hAnsiTheme="minorHAnsi" w:cstheme="minorHAnsi"/>
-          <w:sz w:val="24"/>
-          <w:szCs w:val="24"/>
-        </w:rPr>
-        <w:t xml:space="preserve">door de beheerders </w:t>
-      </w:r>
       <w:bookmarkStart w:id="0" w:name="_GoBack"/>
       <w:bookmarkEnd w:id="0"/>
+      <w:r>
+        <w:rPr>
+          <w:rFonts w:asciiTheme="minorHAnsi" w:hAnsiTheme="minorHAnsi" w:cstheme="minorHAnsi"/>
+          <w:sz w:val="24"/>
+          <w:szCs w:val="24"/>
+        </w:rPr>
+        <w:t>Er wordt een bevestigingsmail gestuurd om account te bevestigen</w:t>
+      </w:r>
+    </w:p>
+    <w:p>
+      <w:pPr>
+        <w:pStyle w:val="Tekstzonderopmaak"/>
+        <w:rPr>
+          <w:rFonts w:asciiTheme="minorHAnsi" w:hAnsiTheme="minorHAnsi" w:cstheme="minorHAnsi"/>
+          <w:sz w:val="24"/>
+          <w:szCs w:val="24"/>
+          <w:u w:val="single"/>
+        </w:rPr>
+      </w:pPr>
+      <w:r>
+        <w:rPr>
+          <w:rFonts w:asciiTheme="minorHAnsi" w:hAnsiTheme="minorHAnsi" w:cstheme="minorHAnsi"/>
+          <w:sz w:val="24"/>
+          <w:szCs w:val="24"/>
+          <w:u w:val="single"/>
+        </w:rPr>
+        <w:t>Reservatie</w:t>
+      </w:r>
+    </w:p>
+    <w:p>
+      <w:pPr>
+        <w:pStyle w:val="Tekstzonderopmaak"/>
+        <w:rPr>
+          <w:rFonts w:asciiTheme="minorHAnsi" w:hAnsiTheme="minorHAnsi" w:cstheme="minorHAnsi"/>
+          <w:sz w:val="24"/>
+          <w:szCs w:val="24"/>
+          <w:u w:val="single"/>
+        </w:rPr>
+      </w:pPr>
+    </w:p>
+    <w:p>
+      <w:pPr>
+        <w:pStyle w:val="Tekstzonderopmaak"/>
+        <w:rPr>
+          <w:rFonts w:asciiTheme="minorHAnsi" w:hAnsiTheme="minorHAnsi" w:cstheme="minorHAnsi"/>
+          <w:sz w:val="24"/>
+          <w:szCs w:val="24"/>
+        </w:rPr>
+      </w:pPr>
+      <w:r>
+        <w:rPr>
+          <w:rFonts w:asciiTheme="minorHAnsi" w:hAnsiTheme="minorHAnsi" w:cstheme="minorHAnsi"/>
+          <w:sz w:val="24"/>
+          <w:szCs w:val="24"/>
+        </w:rPr>
+        <w:t>Op deze pagina zie je een kalender waarin je dus bussen kunt reserveren.</w:t>
+      </w:r>
+    </w:p>
+    <w:p>
+      <w:pPr>
+        <w:pStyle w:val="Tekstzonderopmaak"/>
+        <w:rPr>
+          <w:rFonts w:asciiTheme="minorHAnsi" w:hAnsiTheme="minorHAnsi" w:cstheme="minorHAnsi"/>
+          <w:sz w:val="24"/>
+          <w:szCs w:val="24"/>
+        </w:rPr>
+      </w:pPr>
+      <w:r>
+        <w:rPr>
+          <w:rFonts w:asciiTheme="minorHAnsi" w:hAnsiTheme="minorHAnsi" w:cstheme="minorHAnsi"/>
+          <w:sz w:val="24"/>
+          <w:szCs w:val="24"/>
+        </w:rPr>
+        <w:t>Je kunt altijd aangeven dat de reservatie al dan niet doorgaat.</w:t>
+      </w:r>
+    </w:p>
+    <w:p>
+      <w:pPr>
+        <w:pStyle w:val="Tekstzonderopmaak"/>
+        <w:rPr>
+          <w:rFonts w:asciiTheme="minorHAnsi" w:hAnsiTheme="minorHAnsi" w:cstheme="minorHAnsi"/>
+          <w:sz w:val="24"/>
+          <w:szCs w:val="24"/>
+        </w:rPr>
+      </w:pPr>
+      <w:r>
+        <w:rPr>
+          <w:rFonts w:asciiTheme="minorHAnsi" w:hAnsiTheme="minorHAnsi" w:cstheme="minorHAnsi"/>
+          <w:sz w:val="24"/>
+          <w:szCs w:val="24"/>
+        </w:rPr>
+        <w:t>Reservaties van andere mensen zijn ook zichtbaar.</w:t>
+      </w:r>
+    </w:p>
+    <w:p>
+      <w:pPr>
+        <w:pStyle w:val="Tekstzonderopmaak"/>
+        <w:rPr>
+          <w:rFonts w:asciiTheme="minorHAnsi" w:hAnsiTheme="minorHAnsi" w:cstheme="minorHAnsi"/>
+          <w:sz w:val="24"/>
+          <w:szCs w:val="24"/>
+        </w:rPr>
+      </w:pPr>
+    </w:p>
+    <w:p>
+      <w:pPr>
+        <w:pStyle w:val="Tekstzonderopmaak"/>
+        <w:rPr>
+          <w:rFonts w:asciiTheme="minorHAnsi" w:hAnsiTheme="minorHAnsi" w:cstheme="minorHAnsi"/>
+          <w:sz w:val="24"/>
+          <w:szCs w:val="24"/>
+        </w:rPr>
+      </w:pPr>
+      <w:r>
+        <w:rPr>
+          <w:rFonts w:asciiTheme="minorHAnsi" w:hAnsiTheme="minorHAnsi" w:cstheme="minorHAnsi"/>
+          <w:sz w:val="24"/>
+          <w:szCs w:val="24"/>
+        </w:rPr>
+        <w:t>Beheerders hebben de mogelijkheid om aanvragen aan te maken , goed te keuren , te weigeren , te annuleren of te verplaatsen.</w:t>
+      </w:r>
+    </w:p>
+    <w:p>
+      <w:pPr>
+        <w:pStyle w:val="Tekstzonderopmaak"/>
+        <w:rPr>
+          <w:rFonts w:asciiTheme="minorHAnsi" w:hAnsiTheme="minorHAnsi" w:cstheme="minorHAnsi"/>
+          <w:sz w:val="24"/>
+          <w:szCs w:val="24"/>
+        </w:rPr>
+      </w:pPr>
+      <w:r>
+        <w:rPr>
+          <w:rFonts w:asciiTheme="minorHAnsi" w:hAnsiTheme="minorHAnsi" w:cstheme="minorHAnsi"/>
+          <w:sz w:val="24"/>
+          <w:szCs w:val="24"/>
+        </w:rPr>
+        <w:t>De hoofdbeheerder kan dit ook , maar heeft toch meer functies.</w:t>
+      </w:r>
+    </w:p>
+    <w:p>
+      <w:pPr>
+        <w:pStyle w:val="Tekstzonderopmaak"/>
+        <w:rPr>
+          <w:rFonts w:asciiTheme="minorHAnsi" w:hAnsiTheme="minorHAnsi" w:cstheme="minorHAnsi"/>
+          <w:sz w:val="24"/>
+          <w:szCs w:val="24"/>
+        </w:rPr>
+      </w:pPr>
+      <w:r>
+        <w:rPr>
+          <w:rFonts w:asciiTheme="minorHAnsi" w:hAnsiTheme="minorHAnsi" w:cstheme="minorHAnsi"/>
+          <w:sz w:val="24"/>
+          <w:szCs w:val="24"/>
+        </w:rPr>
+        <w:t>Hij/Zij kan bussen toevoegen of schrappen of rechten aan gebruikers geven.</w:t>
+      </w:r>
+    </w:p>
+    <w:p>
+      <w:pPr>
+        <w:pStyle w:val="Tekstzonderopmaak"/>
+        <w:rPr>
+          <w:rFonts w:asciiTheme="minorHAnsi" w:hAnsiTheme="minorHAnsi" w:cstheme="minorHAnsi"/>
+          <w:sz w:val="24"/>
+          <w:szCs w:val="24"/>
+        </w:rPr>
+      </w:pPr>
+    </w:p>
+    <w:p>
+      <w:pPr>
+        <w:pStyle w:val="Tekstzonderopmaak"/>
+        <w:rPr>
+          <w:rFonts w:asciiTheme="minorHAnsi" w:hAnsiTheme="minorHAnsi" w:cstheme="minorHAnsi"/>
+          <w:sz w:val="24"/>
+          <w:szCs w:val="24"/>
+        </w:rPr>
+      </w:pPr>
+    </w:p>
+    <w:p>
+      <w:pPr>
+        <w:pStyle w:val="Tekstzonderopmaak"/>
+        <w:rPr>
+          <w:rFonts w:asciiTheme="minorHAnsi" w:hAnsiTheme="minorHAnsi" w:cstheme="minorHAnsi"/>
+          <w:u w:val="single"/>
+        </w:rPr>
+      </w:pPr>
+    </w:p>
+    <w:p>
+      <w:pPr>
+        <w:pStyle w:val="Tekstzonderopmaak"/>
+        <w:rPr>
+          <w:rFonts w:asciiTheme="minorHAnsi" w:hAnsiTheme="minorHAnsi" w:cstheme="minorHAnsi"/>
+          <w:sz w:val="24"/>
+          <w:szCs w:val="24"/>
+        </w:rPr>
+      </w:pPr>
+      <w:r>
+        <w:rPr>
+          <w:rFonts w:asciiTheme="minorHAnsi" w:hAnsiTheme="minorHAnsi" w:cstheme="minorHAnsi"/>
+          <w:sz w:val="24"/>
+          <w:szCs w:val="24"/>
+        </w:rPr>
+        <w:t>Er wordt</w:t>
+      </w:r>
+      <w:r>
+        <w:rPr>
+          <w:rFonts w:asciiTheme="minorHAnsi" w:hAnsiTheme="minorHAnsi" w:cstheme="minorHAnsi"/>
+          <w:sz w:val="24"/>
+          <w:szCs w:val="24"/>
+        </w:rPr>
+        <w:t xml:space="preserve"> </w:t>
+      </w:r>
+      <w:r>
+        <w:rPr>
+          <w:rFonts w:asciiTheme="minorHAnsi" w:hAnsiTheme="minorHAnsi" w:cstheme="minorHAnsi"/>
+          <w:sz w:val="24"/>
+          <w:szCs w:val="24"/>
+        </w:rPr>
+        <w:t xml:space="preserve">een mail gestuurd </w:t>
+      </w:r>
+      <w:r>
+        <w:rPr>
+          <w:rFonts w:asciiTheme="minorHAnsi" w:hAnsiTheme="minorHAnsi" w:cstheme="minorHAnsi"/>
+          <w:sz w:val="24"/>
+          <w:szCs w:val="24"/>
+        </w:rPr>
+        <w:t xml:space="preserve">door de beheerders </w:t>
+      </w:r>
       <w:r>
         <w:rPr>
           <w:rFonts w:asciiTheme="minorHAnsi" w:hAnsiTheme="minorHAnsi" w:cstheme="minorHAnsi"/>

</xml_diff>